<commit_message>
Update cgmanalysis New-User Guide.docx
</commit_message>
<xml_diff>
--- a/CGM Analysis/cgmanalysis New-User Guide.docx
+++ b/CGM Analysis/cgmanalysis New-User Guide.docx
@@ -916,297 +916,6 @@
         <w:rPr>
           <w:u w:val="single"/>
         </w:rPr>
-        <w:t>Downloading the code</w:t>
-      </w:r>
-      <w:r>
-        <w:rPr>
-          <w:u w:val="single"/>
-        </w:rPr>
-        <w:t xml:space="preserve"> from GitHub</w:t>
-      </w:r>
-    </w:p>
-    <w:p>
-      <w:pPr>
-        <w:rPr>
-          <w:u w:val="single"/>
-        </w:rPr>
-      </w:pPr>
-    </w:p>
-    <w:p>
-      <w:pPr>
-        <w:pStyle w:val="ListParagraph"/>
-        <w:numPr>
-          <w:ilvl w:val="0"/>
-          <w:numId w:val="2"/>
-        </w:numPr>
-        <w:rPr>
-          <w:u w:val="single"/>
-        </w:rPr>
-      </w:pPr>
-      <w:r>
-        <w:t xml:space="preserve">Go to the CGM analysis GitHub repository (at </w:t>
-      </w:r>
-      <w:hyperlink r:id="rId15" w:history="1">
-        <w:r>
-          <w:rPr>
-            <w:rStyle w:val="Hyperlink"/>
-          </w:rPr>
-          <w:t>https://github.com/timothyvigers/R-Packages</w:t>
-        </w:r>
-      </w:hyperlink>
-      <w:r>
-        <w:t xml:space="preserve"> </w:t>
-      </w:r>
-      <w:r>
-        <w:t>if</w:t>
-      </w:r>
-      <w:r>
-        <w:t xml:space="preserve"> you did not already download the user guide</w:t>
-      </w:r>
-      <w:r>
-        <w:t xml:space="preserve"> from this location). </w:t>
-      </w:r>
-      <w:r>
-        <w:t>Click “Clone or download” and</w:t>
-      </w:r>
-      <w:r>
-        <w:t xml:space="preserve"> then</w:t>
-      </w:r>
-      <w:r>
-        <w:t xml:space="preserve"> select “Download ZIP.” </w:t>
-      </w:r>
-      <w:r>
-        <w:t xml:space="preserve">You can also clone the repository if you are already familiar with GitHub, but using repositories is beyond the scope of this guide. </w:t>
-      </w:r>
-    </w:p>
-    <w:p>
-      <w:pPr>
-        <w:pStyle w:val="ListParagraph"/>
-      </w:pPr>
-    </w:p>
-    <w:p>
-      <w:pPr>
-        <w:pStyle w:val="ListParagraph"/>
-        <w:rPr>
-          <w:u w:val="single"/>
-        </w:rPr>
-      </w:pPr>
-      <w:r>
-        <w:rPr>
-          <w:noProof/>
-        </w:rPr>
-        <w:drawing>
-          <wp:inline distT="0" distB="0" distL="0" distR="0" wp14:anchorId="16C3F0B1" wp14:editId="636647D0">
-            <wp:extent cx="5137030" cy="2733162"/>
-            <wp:effectExtent l="0" t="0" r="6985" b="0"/>
-            <wp:docPr id="4" name="Picture 4"/>
-            <wp:cNvGraphicFramePr>
-              <a:graphicFrameLocks xmlns:a="http://schemas.openxmlformats.org/drawingml/2006/main" noChangeAspect="1"/>
-            </wp:cNvGraphicFramePr>
-            <a:graphic xmlns:a="http://schemas.openxmlformats.org/drawingml/2006/main">
-              <a:graphicData uri="http://schemas.openxmlformats.org/drawingml/2006/picture">
-                <pic:pic xmlns:pic="http://schemas.openxmlformats.org/drawingml/2006/picture">
-                  <pic:nvPicPr>
-                    <pic:cNvPr id="1" name=""/>
-                    <pic:cNvPicPr/>
-                  </pic:nvPicPr>
-                  <pic:blipFill>
-                    <a:blip r:embed="rId16"/>
-                    <a:stretch>
-                      <a:fillRect/>
-                    </a:stretch>
-                  </pic:blipFill>
-                  <pic:spPr>
-                    <a:xfrm>
-                      <a:off x="0" y="0"/>
-                      <a:ext cx="5202400" cy="2767942"/>
-                    </a:xfrm>
-                    <a:prstGeom prst="rect">
-                      <a:avLst/>
-                    </a:prstGeom>
-                  </pic:spPr>
-                </pic:pic>
-              </a:graphicData>
-            </a:graphic>
-          </wp:inline>
-        </w:drawing>
-      </w:r>
-    </w:p>
-    <w:p>
-      <w:pPr>
-        <w:pStyle w:val="ListParagraph"/>
-        <w:numPr>
-          <w:ilvl w:val="0"/>
-          <w:numId w:val="2"/>
-        </w:numPr>
-        <w:rPr>
-          <w:u w:val="single"/>
-        </w:rPr>
-      </w:pPr>
-      <w:r>
-        <w:lastRenderedPageBreak/>
-        <w:t xml:space="preserve">Extract the .zip file and check that it contains </w:t>
-      </w:r>
-      <w:r>
-        <w:t>the same files as the repository. Note that the contents may look different from the screenshot above</w:t>
-      </w:r>
-      <w:r>
-        <w:t>, as we change and add to</w:t>
-      </w:r>
-      <w:r>
-        <w:t xml:space="preserve"> the program.</w:t>
-      </w:r>
-    </w:p>
-    <w:p>
-      <w:pPr>
-        <w:pStyle w:val="ListParagraph"/>
-        <w:rPr>
-          <w:u w:val="single"/>
-        </w:rPr>
-      </w:pPr>
-    </w:p>
-    <w:p>
-      <w:pPr>
-        <w:pStyle w:val="ListParagraph"/>
-        <w:numPr>
-          <w:ilvl w:val="0"/>
-          <w:numId w:val="2"/>
-        </w:numPr>
-        <w:rPr>
-          <w:u w:val="single"/>
-        </w:rPr>
-      </w:pPr>
-      <w:r>
-        <w:t xml:space="preserve">Move the contents of the folder to your desired location, so they can be used again in the future. </w:t>
-      </w:r>
-    </w:p>
-    <w:p>
-      <w:pPr>
-        <w:pStyle w:val="ListParagraph"/>
-        <w:rPr>
-          <w:u w:val="single"/>
-        </w:rPr>
-      </w:pPr>
-    </w:p>
-    <w:p>
-      <w:pPr>
-        <w:pStyle w:val="ListParagraph"/>
-        <w:numPr>
-          <w:ilvl w:val="0"/>
-          <w:numId w:val="2"/>
-        </w:numPr>
-        <w:rPr>
-          <w:u w:val="single"/>
-        </w:rPr>
-      </w:pPr>
-      <w:r>
-        <w:t>Ope</w:t>
-      </w:r>
-      <w:r>
-        <w:t>n “</w:t>
-      </w:r>
-      <w:r>
-        <w:t>Downloads\R-Packages-master\R-Packages-master\</w:t>
-      </w:r>
-      <w:proofErr w:type="spellStart"/>
-      <w:r>
-        <w:t>cgmanalysis</w:t>
-      </w:r>
-      <w:proofErr w:type="spellEnd"/>
-      <w:r>
-        <w:t>\R</w:t>
-      </w:r>
-      <w:r>
-        <w:t>”</w:t>
-      </w:r>
-      <w:r>
-        <w:t xml:space="preserve"> </w:t>
-      </w:r>
-      <w:r>
-        <w:t xml:space="preserve">to see the functions included in this package. </w:t>
-      </w:r>
-      <w:r>
-        <w:t xml:space="preserve">Open the functions </w:t>
-      </w:r>
-      <w:r>
-        <w:t>with your preferred R GUI</w:t>
-      </w:r>
-      <w:r>
-        <w:t>.</w:t>
-      </w:r>
-    </w:p>
-    <w:p>
-      <w:pPr>
-        <w:ind w:left="720"/>
-        <w:rPr>
-          <w:u w:val="single"/>
-        </w:rPr>
-      </w:pPr>
-      <w:r>
-        <w:rPr>
-          <w:noProof/>
-        </w:rPr>
-        <w:drawing>
-          <wp:inline distT="0" distB="0" distL="0" distR="0" wp14:anchorId="26F95450" wp14:editId="65476C61">
-            <wp:extent cx="5943600" cy="1609725"/>
-            <wp:effectExtent l="0" t="0" r="0" b="9525"/>
-            <wp:docPr id="1" name="Picture 1"/>
-            <wp:cNvGraphicFramePr>
-              <a:graphicFrameLocks xmlns:a="http://schemas.openxmlformats.org/drawingml/2006/main" noChangeAspect="1"/>
-            </wp:cNvGraphicFramePr>
-            <a:graphic xmlns:a="http://schemas.openxmlformats.org/drawingml/2006/main">
-              <a:graphicData uri="http://schemas.openxmlformats.org/drawingml/2006/picture">
-                <pic:pic xmlns:pic="http://schemas.openxmlformats.org/drawingml/2006/picture">
-                  <pic:nvPicPr>
-                    <pic:cNvPr id="1" name=""/>
-                    <pic:cNvPicPr/>
-                  </pic:nvPicPr>
-                  <pic:blipFill>
-                    <a:blip r:embed="rId17"/>
-                    <a:stretch>
-                      <a:fillRect/>
-                    </a:stretch>
-                  </pic:blipFill>
-                  <pic:spPr>
-                    <a:xfrm>
-                      <a:off x="0" y="0"/>
-                      <a:ext cx="5943600" cy="1609725"/>
-                    </a:xfrm>
-                    <a:prstGeom prst="rect">
-                      <a:avLst/>
-                    </a:prstGeom>
-                  </pic:spPr>
-                </pic:pic>
-              </a:graphicData>
-            </a:graphic>
-          </wp:inline>
-        </w:drawing>
-      </w:r>
-    </w:p>
-    <w:p>
-      <w:pPr>
-        <w:rPr>
-          <w:u w:val="single"/>
-        </w:rPr>
-      </w:pPr>
-      <w:r>
-        <w:rPr>
-          <w:u w:val="single"/>
-        </w:rPr>
-        <w:br w:type="page"/>
-      </w:r>
-    </w:p>
-    <w:p>
-      <w:pPr>
-        <w:rPr>
-          <w:u w:val="single"/>
-        </w:rPr>
-      </w:pPr>
-      <w:r>
-        <w:rPr>
-          <w:u w:val="single"/>
-        </w:rPr>
-        <w:lastRenderedPageBreak/>
         <w:t>Using the R functions</w:t>
       </w:r>
     </w:p>
@@ -1286,126 +995,30 @@
         <w:rPr>
           <w:b/>
         </w:rPr>
-        <w:t xml:space="preserve"> or Linux users. </w:t>
+        <w:t xml:space="preserve"> or Linux users</w:t>
+      </w:r>
+      <w:r>
+        <w:rPr>
+          <w:b/>
+        </w:rPr>
+        <w:t xml:space="preserve"> or different versions of </w:t>
+      </w:r>
+      <w:proofErr w:type="spellStart"/>
+      <w:r>
+        <w:rPr>
+          <w:b/>
+        </w:rPr>
+        <w:t>RStudio</w:t>
+      </w:r>
+      <w:proofErr w:type="spellEnd"/>
+      <w:r>
+        <w:rPr>
+          <w:b/>
+        </w:rPr>
+        <w:t xml:space="preserve">. </w:t>
       </w:r>
     </w:p>
     <w:p/>
-    <w:p>
-      <w:pPr>
-        <w:pStyle w:val="ListParagraph"/>
-        <w:numPr>
-          <w:ilvl w:val="0"/>
-          <w:numId w:val="3"/>
-        </w:numPr>
-      </w:pPr>
-      <w:r>
-        <w:t xml:space="preserve">If you downloaded the code from GitHub, then </w:t>
-      </w:r>
-      <w:r>
-        <w:t>for</w:t>
-      </w:r>
-      <w:r>
-        <w:t xml:space="preserve"> </w:t>
-      </w:r>
-      <w:r>
-        <w:t>each function</w:t>
-      </w:r>
-      <w:r>
-        <w:t xml:space="preserve"> file</w:t>
-      </w:r>
-      <w:r>
-        <w:t xml:space="preserve">, click </w:t>
-      </w:r>
-      <w:r>
-        <w:t>“Code” then “Source with Echo.” This will load the functions into the R environment</w:t>
-      </w:r>
-      <w:r>
-        <w:t>, and you should see them populate in the top right corner</w:t>
-      </w:r>
-      <w:r>
-        <w:t xml:space="preserve">. </w:t>
-      </w:r>
-    </w:p>
-    <w:p>
-      <w:pPr>
-        <w:pStyle w:val="ListParagraph"/>
-      </w:pPr>
-    </w:p>
-    <w:p>
-      <w:pPr>
-        <w:pStyle w:val="ListParagraph"/>
-      </w:pPr>
-      <w:r>
-        <w:rPr>
-          <w:noProof/>
-        </w:rPr>
-        <w:drawing>
-          <wp:inline distT="0" distB="0" distL="0" distR="0" wp14:anchorId="6DAAA2C1" wp14:editId="3C3AF8C2">
-            <wp:extent cx="5943600" cy="3213100"/>
-            <wp:effectExtent l="0" t="0" r="0" b="6350"/>
-            <wp:docPr id="17" name="Picture 17"/>
-            <wp:cNvGraphicFramePr>
-              <a:graphicFrameLocks xmlns:a="http://schemas.openxmlformats.org/drawingml/2006/main" noChangeAspect="1"/>
-            </wp:cNvGraphicFramePr>
-            <a:graphic xmlns:a="http://schemas.openxmlformats.org/drawingml/2006/main">
-              <a:graphicData uri="http://schemas.openxmlformats.org/drawingml/2006/picture">
-                <pic:pic xmlns:pic="http://schemas.openxmlformats.org/drawingml/2006/picture">
-                  <pic:nvPicPr>
-                    <pic:cNvPr id="1" name=""/>
-                    <pic:cNvPicPr/>
-                  </pic:nvPicPr>
-                  <pic:blipFill>
-                    <a:blip r:embed="rId18"/>
-                    <a:stretch>
-                      <a:fillRect/>
-                    </a:stretch>
-                  </pic:blipFill>
-                  <pic:spPr>
-                    <a:xfrm>
-                      <a:off x="0" y="0"/>
-                      <a:ext cx="5943600" cy="3213100"/>
-                    </a:xfrm>
-                    <a:prstGeom prst="rect">
-                      <a:avLst/>
-                    </a:prstGeom>
-                  </pic:spPr>
-                </pic:pic>
-              </a:graphicData>
-            </a:graphic>
-          </wp:inline>
-        </w:drawing>
-      </w:r>
-    </w:p>
-    <w:p>
-      <w:pPr>
-        <w:pStyle w:val="ListParagraph"/>
-      </w:pPr>
-    </w:p>
-    <w:p>
-      <w:pPr>
-        <w:pStyle w:val="ListParagraph"/>
-      </w:pPr>
-      <w:r>
-        <w:t>This step is not necessary if you downloaded the package from CRAN and loaded it into R</w:t>
-      </w:r>
-      <w:r>
-        <w:t xml:space="preserve"> using library(</w:t>
-      </w:r>
-      <w:proofErr w:type="spellStart"/>
-      <w:r>
-        <w:t>cgmanalysis</w:t>
-      </w:r>
-      <w:proofErr w:type="spellEnd"/>
-      <w:r>
-        <w:t>)</w:t>
-      </w:r>
-      <w:r>
-        <w:t>,</w:t>
-      </w:r>
-      <w:r>
-        <w:t xml:space="preserve"> as in the instructions above. </w:t>
-      </w:r>
-    </w:p>
     <w:p>
       <w:pPr>
         <w:pStyle w:val="ListParagraph"/>
@@ -1474,7 +1087,7 @@
                     </pic:cNvPicPr>
                   </pic:nvPicPr>
                   <pic:blipFill>
-                    <a:blip r:embed="rId19">
+                    <a:blip r:embed="rId15">
                       <a:extLst>
                         <a:ext uri="{28A0092B-C50C-407E-A947-70E740481C1C}">
                           <a14:useLocalDpi xmlns:a14="http://schemas.microsoft.com/office/drawing/2010/main" val="0"/>
@@ -1566,7 +1179,7 @@
                     </pic:cNvPicPr>
                   </pic:nvPicPr>
                   <pic:blipFill>
-                    <a:blip r:embed="rId20">
+                    <a:blip r:embed="rId16">
                       <a:extLst>
                         <a:ext uri="{28A0092B-C50C-407E-A947-70E740481C1C}">
                           <a14:useLocalDpi xmlns:a14="http://schemas.microsoft.com/office/drawing/2010/main" val="0"/>
@@ -1608,7 +1221,6 @@
         </w:numPr>
       </w:pPr>
       <w:r>
-        <w:lastRenderedPageBreak/>
         <w:t>To ensure</w:t>
       </w:r>
       <w:r>
@@ -1636,7 +1248,7 @@
                     </pic:cNvPicPr>
                   </pic:nvPicPr>
                   <pic:blipFill rotWithShape="1">
-                    <a:blip r:embed="rId21">
+                    <a:blip r:embed="rId17">
                       <a:extLst>
                         <a:ext uri="{28A0092B-C50C-407E-A947-70E740481C1C}">
                           <a14:useLocalDpi xmlns:a14="http://schemas.microsoft.com/office/drawing/2010/main" val="0"/>
@@ -1768,7 +1380,13 @@
         <w:t xml:space="preserve"> this function to work, </w:t>
       </w:r>
       <w:r>
-        <w:t>CGM data must be saved in the original format</w:t>
+        <w:t xml:space="preserve">CGM data must be saved in the </w:t>
+      </w:r>
+      <w:r>
+        <w:rPr>
+          <w:b/>
+        </w:rPr>
+        <w:t>original format</w:t>
       </w:r>
       <w:r>
         <w:t>.</w:t>
@@ -1783,49 +1401,91 @@
         <w:t xml:space="preserve"> </w:t>
       </w:r>
       <w:r>
+        <w:rPr>
+          <w:b/>
+        </w:rPr>
         <w:t>If you need to manually clean the CGM data, make sure to save</w:t>
       </w:r>
       <w:r>
+        <w:rPr>
+          <w:b/>
+        </w:rPr>
         <w:t xml:space="preserve"> </w:t>
       </w:r>
       <w:r>
+        <w:rPr>
+          <w:b/>
+        </w:rPr>
         <w:t xml:space="preserve">in the same format as the cleaned examples </w:t>
       </w:r>
       <w:r>
+        <w:rPr>
+          <w:b/>
+        </w:rPr>
         <w:t>provided with these functions</w:t>
       </w:r>
       <w:r>
+        <w:rPr>
+          <w:b/>
+        </w:rPr>
         <w:t xml:space="preserve"> (see below)</w:t>
       </w:r>
       <w:r>
+        <w:rPr>
+          <w:b/>
+        </w:rPr>
         <w:t>.</w:t>
       </w:r>
       <w:r>
+        <w:rPr>
+          <w:b/>
+        </w:rPr>
         <w:t xml:space="preserve"> The </w:t>
       </w:r>
       <w:proofErr w:type="spellStart"/>
       <w:r>
+        <w:rPr>
+          <w:b/>
+        </w:rPr>
         <w:t>subject</w:t>
       </w:r>
       <w:r>
+        <w:rPr>
+          <w:b/>
+        </w:rPr>
         <w:t>i</w:t>
       </w:r>
       <w:r>
+        <w:rPr>
+          <w:b/>
+        </w:rPr>
         <w:t>d</w:t>
       </w:r>
       <w:proofErr w:type="spellEnd"/>
       <w:r>
+        <w:rPr>
+          <w:b/>
+        </w:rPr>
         <w:t xml:space="preserve"> column should contain the ID, then the CGM placement time, then the </w:t>
       </w:r>
       <w:proofErr w:type="spellStart"/>
       <w:r>
+        <w:rPr>
+          <w:b/>
+        </w:rPr>
         <w:t>cgm</w:t>
       </w:r>
       <w:proofErr w:type="spellEnd"/>
       <w:r>
+        <w:rPr>
+          <w:b/>
+        </w:rPr>
         <w:t xml:space="preserve"> removal time.</w:t>
       </w:r>
       <w:r>
+        <w:rPr>
+          <w:b/>
+        </w:rPr>
         <w:t xml:space="preserve"> </w:t>
       </w:r>
     </w:p>
@@ -1858,7 +1518,7 @@
                     <pic:cNvPicPr/>
                   </pic:nvPicPr>
                   <pic:blipFill>
-                    <a:blip r:embed="rId22"/>
+                    <a:blip r:embed="rId18"/>
                     <a:stretch>
                       <a:fillRect/>
                     </a:stretch>
@@ -2191,7 +1851,6 @@
       </w:pPr>
       <w:proofErr w:type="spellStart"/>
       <w:r>
-        <w:lastRenderedPageBreak/>
         <w:t>maximumgap</w:t>
       </w:r>
       <w:proofErr w:type="spellEnd"/>
@@ -2219,6 +1878,7 @@
         </w:numPr>
       </w:pPr>
       <w:r>
+        <w:lastRenderedPageBreak/>
         <w:t xml:space="preserve">Once your data has been formatted correctly, you </w:t>
       </w:r>
       <w:r>
@@ -2742,32 +2402,125 @@
         <w:ind w:left="720"/>
       </w:pPr>
       <w:r>
+        <w:t>“</w:t>
+      </w:r>
+      <w:r>
+        <w:t>AGP_Loess_Subject.pdf</w:t>
+      </w:r>
+      <w:r>
+        <w:t xml:space="preserve">” shows each participant as a single </w:t>
+      </w:r>
+      <w:r>
+        <w:t>line and</w:t>
+      </w:r>
+      <w:r>
+        <w:t xml:space="preserve"> uses </w:t>
+      </w:r>
+      <w:proofErr w:type="spellStart"/>
+      <w:r>
+        <w:t>ggplot’s</w:t>
+      </w:r>
+      <w:proofErr w:type="spellEnd"/>
+      <w:r>
+        <w:t xml:space="preserve"> built in smoothing function. </w:t>
+      </w:r>
+    </w:p>
+    <w:p/>
+    <w:p>
+      <w:pPr>
+        <w:rPr>
+          <w:u w:val="single"/>
+        </w:rPr>
+      </w:pPr>
+    </w:p>
+    <w:p>
+      <w:pPr>
+        <w:rPr>
+          <w:u w:val="single"/>
+        </w:rPr>
+      </w:pPr>
+      <w:r>
+        <w:rPr>
+          <w:u w:val="single"/>
+        </w:rPr>
         <w:lastRenderedPageBreak/>
-        <w:t>“</w:t>
-      </w:r>
-      <w:r>
-        <w:t>AGP_Loess_Subject.pdf</w:t>
-      </w:r>
-      <w:r>
-        <w:t xml:space="preserve">” shows each participant as a single </w:t>
-      </w:r>
-      <w:r>
-        <w:t>line and</w:t>
-      </w:r>
-      <w:r>
-        <w:t xml:space="preserve"> uses </w:t>
-      </w:r>
-      <w:proofErr w:type="spellStart"/>
-      <w:r>
-        <w:t>ggplot’s</w:t>
+        <w:t>Troubleshooting</w:t>
+      </w:r>
+    </w:p>
+    <w:p>
+      <w:r>
+        <w:t xml:space="preserve">Most of the errors people run into are related to the format of the data they are </w:t>
+      </w:r>
+      <w:r>
+        <w:t xml:space="preserve">using. </w:t>
+      </w:r>
+      <w:r>
+        <w:t xml:space="preserve">CGM files must either be in the </w:t>
+      </w:r>
+      <w:r>
+        <w:rPr>
+          <w:b/>
+        </w:rPr>
+        <w:t>original format with no manual editing at all</w:t>
+      </w:r>
+      <w:r>
+        <w:t xml:space="preserve"> or must be saved in the </w:t>
+      </w:r>
+      <w:r>
+        <w:rPr>
+          <w:b/>
+        </w:rPr>
+        <w:t>three-column format specified in step 4</w:t>
+      </w:r>
+      <w:r>
+        <w:t>. If your files have been manually edited</w:t>
+      </w:r>
+      <w:r>
+        <w:t>, please ensure they are saved as a CSV file in the correct format.</w:t>
+      </w:r>
+    </w:p>
+    <w:p/>
+    <w:p>
+      <w:r>
+        <w:t xml:space="preserve">If you are using original, unedited CGM files but are still getting an error, it’s possibly to do with the encoding of the file. The best way to deal with this is to open each file in Microsoft Excel and save it again. When opening and re-saving, </w:t>
+      </w:r>
+      <w:r>
+        <w:rPr>
+          <w:b/>
+        </w:rPr>
+        <w:t>do not edit the file at all</w:t>
+      </w:r>
+      <w:r>
+        <w:t xml:space="preserve">.  This is </w:t>
+      </w:r>
+      <w:r>
+        <w:t xml:space="preserve">can be </w:t>
+      </w:r>
+      <w:r>
+        <w:t xml:space="preserve">a little </w:t>
+      </w:r>
+      <w:r>
+        <w:t>tedious but</w:t>
+      </w:r>
+      <w:r>
+        <w:t xml:space="preserve"> appears to work </w:t>
       </w:r>
       <w:bookmarkStart w:id="0" w:name="_GoBack"/>
       <w:bookmarkEnd w:id="0"/>
-      <w:proofErr w:type="spellEnd"/>
-      <w:r>
-        <w:t xml:space="preserve"> built in smoothing function. </w:t>
-      </w:r>
-    </w:p>
+      <w:r>
+        <w:t>well and</w:t>
+      </w:r>
+      <w:r>
+        <w:t xml:space="preserve"> </w:t>
+      </w:r>
+      <w:r>
+        <w:t>is the easiest solution we’ve found</w:t>
+      </w:r>
+      <w:r>
+        <w:t xml:space="preserve">. </w:t>
+      </w:r>
+    </w:p>
+    <w:p/>
     <w:sectPr>
       <w:pgSz w:w="12240" w:h="15840"/>
       <w:pgMar w:top="1440" w:right="1440" w:bottom="1440" w:left="1440" w:header="720" w:footer="720" w:gutter="0"/>
@@ -3164,7 +2917,7 @@
     </w:rPrDefault>
     <w:pPrDefault/>
   </w:docDefaults>
-  <w:latentStyles w:defLockedState="0" w:defUIPriority="99" w:defSemiHidden="0" w:defUnhideWhenUsed="0" w:defQFormat="0" w:count="375">
+  <w:latentStyles w:defLockedState="0" w:defUIPriority="99" w:defSemiHidden="0" w:defUnhideWhenUsed="0" w:defQFormat="0" w:count="376">
     <w:lsdException w:name="Normal" w:uiPriority="0" w:qFormat="1"/>
     <w:lsdException w:name="heading 1" w:uiPriority="9" w:qFormat="1"/>
     <w:lsdException w:name="heading 2" w:semiHidden="1" w:uiPriority="9" w:unhideWhenUsed="1" w:qFormat="1"/>
@@ -3270,7 +3023,6 @@
     <w:lsdException w:name="HTML Sample" w:semiHidden="1" w:unhideWhenUsed="1"/>
     <w:lsdException w:name="HTML Typewriter" w:semiHidden="1" w:unhideWhenUsed="1"/>
     <w:lsdException w:name="HTML Variable" w:semiHidden="1" w:unhideWhenUsed="1"/>
-    <w:lsdException w:name="Normal Table" w:semiHidden="1" w:unhideWhenUsed="1"/>
     <w:lsdException w:name="annotation subject" w:semiHidden="1" w:unhideWhenUsed="1"/>
     <w:lsdException w:name="No List" w:semiHidden="1" w:unhideWhenUsed="1"/>
     <w:lsdException w:name="Outline List 1" w:semiHidden="1" w:unhideWhenUsed="1"/>
@@ -3317,10 +3069,8 @@
     <w:lsdException w:name="Table Subtle 2" w:semiHidden="1" w:unhideWhenUsed="1"/>
     <w:lsdException w:name="Table Web 1" w:semiHidden="1" w:unhideWhenUsed="1"/>
     <w:lsdException w:name="Table Web 2" w:semiHidden="1" w:unhideWhenUsed="1"/>
-    <w:lsdException w:name="Table Web 3" w:semiHidden="1" w:unhideWhenUsed="1"/>
     <w:lsdException w:name="Balloon Text" w:semiHidden="1" w:unhideWhenUsed="1"/>
     <w:lsdException w:name="Table Grid" w:uiPriority="39"/>
-    <w:lsdException w:name="Table Theme" w:semiHidden="1" w:unhideWhenUsed="1"/>
     <w:lsdException w:name="Placeholder Text" w:semiHidden="1"/>
     <w:lsdException w:name="No Spacing" w:uiPriority="1" w:qFormat="1"/>
     <w:lsdException w:name="Light Shading" w:uiPriority="60"/>
@@ -3539,6 +3289,7 @@
     <w:lsdException w:name="Mention" w:semiHidden="1" w:unhideWhenUsed="1"/>
     <w:lsdException w:name="Smart Hyperlink" w:semiHidden="1" w:unhideWhenUsed="1"/>
     <w:lsdException w:name="Unresolved Mention" w:semiHidden="1" w:unhideWhenUsed="1"/>
+    <w:lsdException w:name="Smart Link" w:semiHidden="1" w:unhideWhenUsed="1"/>
   </w:latentStyles>
   <w:style w:type="paragraph" w:default="1" w:styleId="Normal">
     <w:name w:val="Normal"/>
@@ -3901,7 +3652,7 @@
 </file>
 
 <file path=customXml/itemProps1.xml><?xml version="1.0" encoding="utf-8"?>
-<ds:datastoreItem xmlns:ds="http://schemas.openxmlformats.org/officeDocument/2006/customXml" ds:itemID="{363D8409-F11D-4245-BA4D-97D768A04C45}">
+<ds:datastoreItem xmlns:ds="http://schemas.openxmlformats.org/officeDocument/2006/customXml" ds:itemID="{E6696D63-70A2-624F-A23D-34406D219469}">
   <ds:schemaRefs>
     <ds:schemaRef ds:uri="http://schemas.openxmlformats.org/officeDocument/2006/bibliography"/>
   </ds:schemaRefs>

</xml_diff>